<commit_message>
Drag drop + rectangle removed
</commit_message>
<xml_diff>
--- a/Procesverslag.docx
+++ b/Procesverslag.docx
@@ -5962,6 +5962,9 @@
     </w:p>
     <w:p>
       <w:r>
+        <w:t>“</w:t>
+      </w:r>
+      <w:r>
         <w:t xml:space="preserve">Op basis en het eindresultaat wordt aanbevolen om de verbeterde applicatie tijdelijk te gebruiken. </w:t>
       </w:r>
     </w:p>
@@ -6004,6 +6007,15 @@
       </w:r>
       <w:r>
         <w:t xml:space="preserve"> of als referentie materiaal.</w:t>
+      </w:r>
+      <w:r>
+        <w:t xml:space="preserve">” </w:t>
+      </w:r>
+      <w:r>
+        <w:rPr>
+          <w:color w:val="FF0000"/>
+        </w:rPr>
+        <w:t>&lt;--placeholder</w:t>
       </w:r>
     </w:p>
     <w:p/>
@@ -7405,6 +7417,59 @@
     <w:p/>
     <w:p>
       <w:pPr>
+        <w:rPr>
+          <w:color w:val="FF0000"/>
+        </w:rPr>
+      </w:pPr>
+      <w:r>
+        <w:rPr>
+          <w:color w:val="FF0000"/>
+        </w:rPr>
+        <w:t>!!!!!</w:t>
+      </w:r>
+    </w:p>
+    <w:p>
+      <w:r>
+        <w:rPr>
+          <w:color w:val="FF0000"/>
+        </w:rPr>
+        <w:t xml:space="preserve">Hier zou je de opdracht (net zoals in de samenvatting en </w:t>
+      </w:r>
+      <w:r>
+        <w:rPr>
+          <w:color w:val="FF0000"/>
+        </w:rPr>
+        <w:t>inleiding</w:t>
+      </w:r>
+      <w:r>
+        <w:rPr>
+          <w:color w:val="FF0000"/>
+        </w:rPr>
+        <w:t>)</w:t>
+      </w:r>
+      <w:r>
+        <w:rPr>
+          <w:color w:val="FF0000"/>
+        </w:rPr>
+        <w:t xml:space="preserve"> voor de 3</w:t>
+      </w:r>
+      <w:r>
+        <w:rPr>
+          <w:color w:val="FF0000"/>
+          <w:vertAlign w:val="superscript"/>
+        </w:rPr>
+        <w:t>e</w:t>
+      </w:r>
+      <w:r>
+        <w:rPr>
+          <w:color w:val="FF0000"/>
+        </w:rPr>
+        <w:t xml:space="preserve"> keer worden neergezet. Kan ik beter de inleiding aanpassen? Of hoort dit zo?</w:t>
+      </w:r>
+    </w:p>
+    <w:p/>
+    <w:p>
+      <w:pPr>
         <w:pStyle w:val="Heading2"/>
       </w:pPr>
       <w:bookmarkStart w:id="30" w:name="_Toc512518180"/>
@@ -7443,19 +7508,21 @@
       <w:pPr>
         <w:pStyle w:val="Heading1"/>
       </w:pPr>
-      <w:bookmarkStart w:id="33" w:name="_Toc512518183"/>
-      <w:r>
-        <w:t>Aanpak</w:t>
-      </w:r>
-      <w:r>
-        <w:t xml:space="preserve"> Proces</w:t>
-      </w:r>
+      <w:r>
+        <w:t>Plan van aanpak</w:t>
+      </w:r>
+    </w:p>
+    <w:p>
+      <w:r>
+        <w:t>Algemene zaken wie is de product owner? Wie is het team? Welke methoden zijn er gebruikt om het proces in een rechte lijn te laten lopen? Wat zijn de afspraken onderling?</w:t>
+      </w:r>
+    </w:p>
+    <w:p>
+      <w:r>
+        <w:t>Wat is de rooide draad in het proces waar je je aan probeert te houden?</w:t>
+      </w:r>
+      <w:bookmarkStart w:id="33" w:name="_GoBack"/>
       <w:bookmarkEnd w:id="33"/>
-    </w:p>
-    <w:p>
-      <w:r>
-        <w:t>Algemene zaken wie is de product owner? Wie is het team? Welke methoden zijn er gebruikt om het proces in een rechte lijn te laten lopen? Wat zijn de afspraken onderling?</w:t>
-      </w:r>
     </w:p>
     <w:p>
       <w:r>
@@ -8001,12 +8068,7 @@
         <w:t xml:space="preserve">Ten tweede,  </w:t>
       </w:r>
       <w:r>
-        <w:t xml:space="preserve">….. to </w:t>
-      </w:r>
-      <w:bookmarkStart w:id="55" w:name="_GoBack"/>
-      <w:bookmarkEnd w:id="55"/>
-      <w:r>
-        <w:t>be continued</w:t>
+        <w:t>….. to be continued</w:t>
       </w:r>
     </w:p>
     <w:p/>
@@ -8024,13 +8086,7 @@
         <w:rPr>
           <w:color w:val="FF0000"/>
         </w:rPr>
-        <w:t>To be decided</w:t>
-      </w:r>
-      <w:r>
-        <w:rPr>
-          <w:color w:val="FF0000"/>
-        </w:rPr>
-        <w:t xml:space="preserve"> </w:t>
+        <w:t xml:space="preserve">To be decided </w:t>
       </w:r>
       <w:r>
         <w:br w:type="page"/>
@@ -8040,11 +8096,22 @@
       <w:pPr>
         <w:pStyle w:val="Heading1"/>
       </w:pPr>
-      <w:bookmarkStart w:id="56" w:name="_Toc512518205"/>
+      <w:bookmarkStart w:id="55" w:name="_Toc512518205"/>
       <w:r>
         <w:lastRenderedPageBreak/>
         <w:t>Evaluatie</w:t>
       </w:r>
+      <w:bookmarkEnd w:id="55"/>
+    </w:p>
+    <w:p/>
+    <w:p>
+      <w:pPr>
+        <w:pStyle w:val="Heading2"/>
+      </w:pPr>
+      <w:bookmarkStart w:id="56" w:name="_Toc512518206"/>
+      <w:r>
+        <w:t>Het bedrijf</w:t>
+      </w:r>
       <w:bookmarkEnd w:id="56"/>
     </w:p>
     <w:p/>
@@ -8052,9 +8119,9 @@
       <w:pPr>
         <w:pStyle w:val="Heading2"/>
       </w:pPr>
-      <w:bookmarkStart w:id="57" w:name="_Toc512518206"/>
-      <w:r>
-        <w:t>Het bedrijf</w:t>
+      <w:bookmarkStart w:id="57" w:name="_Toc512518207"/>
+      <w:r>
+        <w:t>Het Scrum team</w:t>
       </w:r>
       <w:bookmarkEnd w:id="57"/>
     </w:p>
@@ -8063,119 +8130,108 @@
       <w:pPr>
         <w:pStyle w:val="Heading2"/>
       </w:pPr>
-      <w:bookmarkStart w:id="58" w:name="_Toc512518207"/>
-      <w:r>
-        <w:t>Het Scrum team</w:t>
+      <w:bookmarkStart w:id="58" w:name="_Toc512518208"/>
+      <w:r>
+        <w:t>Het scrum proces</w:t>
       </w:r>
       <w:bookmarkEnd w:id="58"/>
     </w:p>
+    <w:p>
+      <w:pPr>
+        <w:pStyle w:val="Heading3"/>
+      </w:pPr>
+      <w:bookmarkStart w:id="59" w:name="_Toc512518209"/>
+      <w:r>
+        <w:t>Scrumproces van de stagiair</w:t>
+      </w:r>
+      <w:bookmarkEnd w:id="59"/>
+    </w:p>
+    <w:p>
+      <w:pPr>
+        <w:pStyle w:val="Heading3"/>
+      </w:pPr>
+      <w:bookmarkStart w:id="60" w:name="_Toc512518210"/>
+      <w:r>
+        <w:t>Scrum proces in het bedrijf</w:t>
+      </w:r>
+      <w:bookmarkEnd w:id="60"/>
+    </w:p>
     <w:p/>
     <w:p>
       <w:pPr>
         <w:pStyle w:val="Heading2"/>
       </w:pPr>
-      <w:bookmarkStart w:id="59" w:name="_Toc512518208"/>
-      <w:r>
-        <w:t>Het scrum proces</w:t>
-      </w:r>
-      <w:bookmarkEnd w:id="59"/>
+      <w:bookmarkStart w:id="61" w:name="_Toc512518211"/>
+      <w:r>
+        <w:t>De o</w:t>
+      </w:r>
+      <w:r>
+        <w:t>pdracht</w:t>
+      </w:r>
+      <w:bookmarkEnd w:id="61"/>
     </w:p>
     <w:p>
       <w:pPr>
         <w:pStyle w:val="Heading3"/>
       </w:pPr>
-      <w:bookmarkStart w:id="60" w:name="_Toc512518209"/>
-      <w:r>
-        <w:t>Scrumproces van de stagiair</w:t>
-      </w:r>
-      <w:bookmarkEnd w:id="60"/>
+      <w:bookmarkStart w:id="62" w:name="_Toc512518212"/>
+      <w:r>
+        <w:t>opdracht omschrijving</w:t>
+      </w:r>
+      <w:bookmarkEnd w:id="62"/>
     </w:p>
     <w:p>
       <w:pPr>
         <w:pStyle w:val="Heading3"/>
       </w:pPr>
-      <w:bookmarkStart w:id="61" w:name="_Toc512518210"/>
-      <w:r>
-        <w:t>Scrum proces in het bedrijf</w:t>
-      </w:r>
-      <w:bookmarkEnd w:id="61"/>
+      <w:bookmarkStart w:id="63" w:name="_Toc512518213"/>
+      <w:r>
+        <w:t>Tevrede</w:t>
+      </w:r>
+      <w:r>
+        <w:t>nheid over het resultaat</w:t>
+      </w:r>
+      <w:bookmarkEnd w:id="63"/>
     </w:p>
     <w:p/>
     <w:p>
       <w:pPr>
         <w:pStyle w:val="Heading2"/>
       </w:pPr>
-      <w:bookmarkStart w:id="62" w:name="_Toc512518211"/>
-      <w:r>
-        <w:t>De o</w:t>
-      </w:r>
-      <w:r>
-        <w:t>pdracht</w:t>
-      </w:r>
-      <w:bookmarkEnd w:id="62"/>
+      <w:bookmarkStart w:id="64" w:name="_Toc512518214"/>
+      <w:r>
+        <w:t>Professionele ontwikkeling</w:t>
+      </w:r>
+      <w:bookmarkEnd w:id="64"/>
     </w:p>
     <w:p>
       <w:pPr>
         <w:pStyle w:val="Heading3"/>
       </w:pPr>
-      <w:bookmarkStart w:id="63" w:name="_Toc512518212"/>
-      <w:r>
-        <w:t>opdracht omschrijving</w:t>
-      </w:r>
-      <w:bookmarkEnd w:id="63"/>
+      <w:bookmarkStart w:id="65" w:name="_Toc512518215"/>
+      <w:r>
+        <w:t>Persoonlijk s</w:t>
+      </w:r>
+      <w:r>
+        <w:t>terke punten</w:t>
+      </w:r>
+      <w:bookmarkEnd w:id="65"/>
     </w:p>
     <w:p>
       <w:pPr>
         <w:pStyle w:val="Heading3"/>
       </w:pPr>
-      <w:bookmarkStart w:id="64" w:name="_Toc512518213"/>
-      <w:r>
-        <w:t>Tevrede</w:t>
-      </w:r>
-      <w:r>
-        <w:t>nheid over het resultaat</w:t>
-      </w:r>
-      <w:bookmarkEnd w:id="64"/>
+      <w:bookmarkStart w:id="66" w:name="_Toc512518216"/>
+      <w:r>
+        <w:t>Persoonlijk z</w:t>
+      </w:r>
+      <w:r>
+        <w:t>wakke punten</w:t>
+      </w:r>
+      <w:bookmarkEnd w:id="66"/>
     </w:p>
     <w:p/>
     <w:p>
-      <w:pPr>
-        <w:pStyle w:val="Heading2"/>
-      </w:pPr>
-      <w:bookmarkStart w:id="65" w:name="_Toc512518214"/>
-      <w:r>
-        <w:t>Professionele ontwikkeling</w:t>
-      </w:r>
-      <w:bookmarkEnd w:id="65"/>
-    </w:p>
-    <w:p>
-      <w:pPr>
-        <w:pStyle w:val="Heading3"/>
-      </w:pPr>
-      <w:bookmarkStart w:id="66" w:name="_Toc512518215"/>
-      <w:r>
-        <w:t>Persoonlijk s</w:t>
-      </w:r>
-      <w:r>
-        <w:t>terke punten</w:t>
-      </w:r>
-      <w:bookmarkEnd w:id="66"/>
-    </w:p>
-    <w:p>
-      <w:pPr>
-        <w:pStyle w:val="Heading3"/>
-      </w:pPr>
-      <w:bookmarkStart w:id="67" w:name="_Toc512518216"/>
-      <w:r>
-        <w:t>Persoonlijk z</w:t>
-      </w:r>
-      <w:r>
-        <w:t>wakke punten</w:t>
-      </w:r>
-      <w:bookmarkEnd w:id="67"/>
-    </w:p>
-    <w:p/>
-    <w:p>
       <w:r>
         <w:br w:type="page"/>
       </w:r>
@@ -8184,12 +8240,12 @@
       <w:pPr>
         <w:pStyle w:val="Heading1"/>
       </w:pPr>
-      <w:bookmarkStart w:id="68" w:name="_Toc512518217"/>
+      <w:bookmarkStart w:id="67" w:name="_Toc512518217"/>
       <w:r>
         <w:lastRenderedPageBreak/>
         <w:t>Literatuurlijst</w:t>
       </w:r>
-      <w:bookmarkEnd w:id="68"/>
+      <w:bookmarkEnd w:id="67"/>
     </w:p>
     <w:p>
       <w:r>
@@ -8261,11 +8317,11 @@
       <w:pPr>
         <w:pStyle w:val="Heading1"/>
       </w:pPr>
-      <w:bookmarkStart w:id="69" w:name="_Toc512518218"/>
+      <w:bookmarkStart w:id="68" w:name="_Toc512518218"/>
       <w:r>
         <w:t>Bijlagen</w:t>
       </w:r>
-      <w:bookmarkEnd w:id="69"/>
+      <w:bookmarkEnd w:id="68"/>
     </w:p>
     <w:p/>
     <w:p>
@@ -10789,6 +10845,7 @@
   <w:style w:type="character" w:default="1" w:styleId="DefaultParagraphFont">
     <w:name w:val="Default Paragraph Font"/>
     <w:uiPriority w:val="1"/>
+    <w:semiHidden/>
     <w:unhideWhenUsed/>
   </w:style>
   <w:style w:type="table" w:default="1" w:styleId="TableNormal">
@@ -12298,6 +12355,27 @@
 </file>
 
 <file path=customXml/item3.xml><?xml version="1.0" encoding="utf-8"?>
+<p:properties xmlns:p="http://schemas.microsoft.com/office/2006/metadata/properties" xmlns:xsi="http://www.w3.org/2001/XMLSchema-instance" xmlns:pc="http://schemas.microsoft.com/office/infopath/2007/PartnerControls">
+  <documentManagement>
+    <_dlc_DocId xmlns="7a4d95f4-7f15-415b-840a-e24ffd53e98e">WORKGROUPS-134-3164</_dlc_DocId>
+    <_dlc_DocIdUrl xmlns="7a4d95f4-7f15-415b-840a-e24ffd53e98e">
+      <Url>http://workgroups.kse.nl/students/_layouts/15/DocIdRedir.aspx?ID=WORKGROUPS-134-3164</Url>
+      <Description>WORKGROUPS-134-3164</Description>
+    </_dlc_DocIdUrl>
+  </documentManagement>
+</p:properties>
+</file>
+
+<file path=customXml/item4.xml><?xml version="1.0" encoding="utf-8"?>
+<?mso-contentType ?>
+<FormTemplates xmlns="http://schemas.microsoft.com/sharepoint/v3/contenttype/forms">
+  <Display>DocumentLibraryForm</Display>
+  <Edit>DocumentLibraryForm</Edit>
+  <New>DocumentLibraryForm</New>
+</FormTemplates>
+</file>
+
+<file path=customXml/item5.xml><?xml version="1.0" encoding="utf-8"?>
 <?mso-contentType ?>
 <spe:Receivers xmlns:spe="http://schemas.microsoft.com/sharepoint/events">
   <Receiver>
@@ -12341,27 +12419,6 @@
     <Filter/>
   </Receiver>
 </spe:Receivers>
-</file>
-
-<file path=customXml/item4.xml><?xml version="1.0" encoding="utf-8"?>
-<?mso-contentType ?>
-<FormTemplates xmlns="http://schemas.microsoft.com/sharepoint/v3/contenttype/forms">
-  <Display>DocumentLibraryForm</Display>
-  <Edit>DocumentLibraryForm</Edit>
-  <New>DocumentLibraryForm</New>
-</FormTemplates>
-</file>
-
-<file path=customXml/item5.xml><?xml version="1.0" encoding="utf-8"?>
-<p:properties xmlns:p="http://schemas.microsoft.com/office/2006/metadata/properties" xmlns:xsi="http://www.w3.org/2001/XMLSchema-instance" xmlns:pc="http://schemas.microsoft.com/office/infopath/2007/PartnerControls">
-  <documentManagement>
-    <_dlc_DocId xmlns="7a4d95f4-7f15-415b-840a-e24ffd53e98e">WORKGROUPS-134-3164</_dlc_DocId>
-    <_dlc_DocIdUrl xmlns="7a4d95f4-7f15-415b-840a-e24ffd53e98e">
-      <Url>http://workgroups.kse.nl/students/_layouts/15/DocIdRedir.aspx?ID=WORKGROUPS-134-3164</Url>
-      <Description>WORKGROUPS-134-3164</Description>
-    </_dlc_DocIdUrl>
-  </documentManagement>
-</p:properties>
 </file>
 
 <file path=customXml/item6.xml><?xml version="1.0" encoding="utf-8"?>
@@ -12414,9 +12471,11 @@
 </file>
 
 <file path=customXml/itemProps3.xml><?xml version="1.0" encoding="utf-8"?>
-<ds:datastoreItem xmlns:ds="http://schemas.openxmlformats.org/officeDocument/2006/customXml" ds:itemID="{CC78E5BE-3F30-4C4B-B016-3D7A3A0CE824}">
+<ds:datastoreItem xmlns:ds="http://schemas.openxmlformats.org/officeDocument/2006/customXml" ds:itemID="{10BE548C-35A1-40DD-931A-BECF9BB9358A}">
   <ds:schemaRefs>
-    <ds:schemaRef ds:uri="http://schemas.microsoft.com/sharepoint/events"/>
+    <ds:schemaRef ds:uri="http://schemas.microsoft.com/office/2006/metadata/properties"/>
+    <ds:schemaRef ds:uri="http://schemas.microsoft.com/office/infopath/2007/PartnerControls"/>
+    <ds:schemaRef ds:uri="7a4d95f4-7f15-415b-840a-e24ffd53e98e"/>
   </ds:schemaRefs>
 </ds:datastoreItem>
 </file>
@@ -12430,17 +12489,15 @@
 </file>
 
 <file path=customXml/itemProps5.xml><?xml version="1.0" encoding="utf-8"?>
-<ds:datastoreItem xmlns:ds="http://schemas.openxmlformats.org/officeDocument/2006/customXml" ds:itemID="{10BE548C-35A1-40DD-931A-BECF9BB9358A}">
+<ds:datastoreItem xmlns:ds="http://schemas.openxmlformats.org/officeDocument/2006/customXml" ds:itemID="{CC78E5BE-3F30-4C4B-B016-3D7A3A0CE824}">
   <ds:schemaRefs>
-    <ds:schemaRef ds:uri="http://schemas.microsoft.com/office/2006/metadata/properties"/>
-    <ds:schemaRef ds:uri="http://schemas.microsoft.com/office/infopath/2007/PartnerControls"/>
-    <ds:schemaRef ds:uri="7a4d95f4-7f15-415b-840a-e24ffd53e98e"/>
+    <ds:schemaRef ds:uri="http://schemas.microsoft.com/sharepoint/events"/>
   </ds:schemaRefs>
 </ds:datastoreItem>
 </file>
 
 <file path=customXml/itemProps6.xml><?xml version="1.0" encoding="utf-8"?>
-<ds:datastoreItem xmlns:ds="http://schemas.openxmlformats.org/officeDocument/2006/customXml" ds:itemID="{CE53ABBF-D7A9-433E-93F2-20B6D175CDD9}">
+<ds:datastoreItem xmlns:ds="http://schemas.openxmlformats.org/officeDocument/2006/customXml" ds:itemID="{4968214F-45B5-4884-9EB8-99A943F5F7C1}">
   <ds:schemaRefs>
     <ds:schemaRef ds:uri="http://schemas.openxmlformats.org/officeDocument/2006/bibliography"/>
   </ds:schemaRefs>

</xml_diff>

<commit_message>
bins kunnen toegevoegd worden aan subroutes (sorterern moet nog)
</commit_message>
<xml_diff>
--- a/Procesverslag.docx
+++ b/Procesverslag.docx
@@ -81,7 +81,10 @@
                           </w:p>
                           <w:p>
                             <w:r>
-                              <w:t>04-05</w:t>
+                              <w:t>23</w:t>
+                            </w:r>
+                            <w:r>
+                              <w:t>-05</w:t>
                             </w:r>
                             <w:r>
                               <w:t>-2018</w:t>
@@ -135,7 +138,10 @@
                     </w:p>
                     <w:p>
                       <w:r>
-                        <w:t>04-05</w:t>
+                        <w:t>23</w:t>
+                      </w:r>
+                      <w:r>
+                        <w:t>-05</w:t>
                       </w:r>
                       <w:r>
                         <w:t>-2018</w:t>
@@ -149,6 +155,7 @@
           </mc:Fallback>
         </mc:AlternateContent>
       </w:r>
+      <w:bookmarkStart w:id="1" w:name="_GoBack"/>
       <w:r>
         <w:rPr>
           <w:noProof/>
@@ -222,6 +229,7 @@
           </mc:Fallback>
         </mc:AlternateContent>
       </w:r>
+      <w:bookmarkEnd w:id="1"/>
       <w:r>
         <w:rPr>
           <w:noProof/>
@@ -617,12 +625,12 @@
           <w:numId w:val="0"/>
         </w:numPr>
       </w:pPr>
-      <w:bookmarkStart w:id="1" w:name="_Toc514424863"/>
+      <w:bookmarkStart w:id="2" w:name="_Toc514424863"/>
       <w:r>
         <w:t>Versiebeheer</w:t>
       </w:r>
       <w:bookmarkEnd w:id="0"/>
-      <w:bookmarkEnd w:id="1"/>
+      <w:bookmarkEnd w:id="2"/>
     </w:p>
     <w:p/>
     <w:tbl>
@@ -920,23 +928,23 @@
       <w:pPr>
         <w:pStyle w:val="Heading1"/>
       </w:pPr>
-      <w:bookmarkStart w:id="2" w:name="_Toc514424864"/>
+      <w:bookmarkStart w:id="3" w:name="_Toc514424864"/>
       <w:r>
         <w:lastRenderedPageBreak/>
         <w:t>Gegevens belangrijke personen</w:t>
       </w:r>
-      <w:bookmarkEnd w:id="2"/>
+      <w:bookmarkEnd w:id="3"/>
     </w:p>
     <w:p/>
     <w:p>
       <w:pPr>
         <w:pStyle w:val="Heading2"/>
       </w:pPr>
-      <w:bookmarkStart w:id="3" w:name="_Toc514424865"/>
+      <w:bookmarkStart w:id="4" w:name="_Toc514424865"/>
       <w:r>
         <w:t>Gegevens student</w:t>
       </w:r>
-      <w:bookmarkEnd w:id="3"/>
+      <w:bookmarkEnd w:id="4"/>
     </w:p>
     <w:p/>
     <w:p>
@@ -1041,11 +1049,11 @@
       <w:pPr>
         <w:pStyle w:val="Heading2"/>
       </w:pPr>
-      <w:bookmarkStart w:id="4" w:name="_Toc514424866"/>
+      <w:bookmarkStart w:id="5" w:name="_Toc514424866"/>
       <w:r>
         <w:t>Gegevens bedrijf</w:t>
       </w:r>
-      <w:bookmarkEnd w:id="4"/>
+      <w:bookmarkEnd w:id="5"/>
     </w:p>
     <w:p/>
     <w:p>
@@ -1108,11 +1116,11 @@
       <w:pPr>
         <w:pStyle w:val="Heading2"/>
       </w:pPr>
-      <w:bookmarkStart w:id="5" w:name="_Toc514424867"/>
+      <w:bookmarkStart w:id="6" w:name="_Toc514424867"/>
       <w:r>
         <w:t>Gegevens bedrijfsbegeleider</w:t>
       </w:r>
-      <w:bookmarkEnd w:id="5"/>
+      <w:bookmarkEnd w:id="6"/>
     </w:p>
     <w:p/>
     <w:p>
@@ -1166,11 +1174,11 @@
       <w:pPr>
         <w:pStyle w:val="Heading2"/>
       </w:pPr>
-      <w:bookmarkStart w:id="6" w:name="_Toc514424868"/>
+      <w:bookmarkStart w:id="7" w:name="_Toc514424868"/>
       <w:r>
         <w:t>Gegevens Docentbegeleider</w:t>
       </w:r>
-      <w:bookmarkEnd w:id="6"/>
+      <w:bookmarkEnd w:id="7"/>
     </w:p>
     <w:p/>
     <w:p>
@@ -1251,12 +1259,12 @@
       <w:pPr>
         <w:pStyle w:val="Heading1"/>
       </w:pPr>
-      <w:bookmarkStart w:id="7" w:name="_Toc514424869"/>
+      <w:bookmarkStart w:id="8" w:name="_Toc514424869"/>
       <w:r>
         <w:lastRenderedPageBreak/>
         <w:t>Voorwoord</w:t>
       </w:r>
-      <w:bookmarkEnd w:id="7"/>
+      <w:bookmarkEnd w:id="8"/>
     </w:p>
     <w:p/>
     <w:p>
@@ -1473,12 +1481,12 @@
       <w:pPr>
         <w:pStyle w:val="Heading1"/>
       </w:pPr>
-      <w:bookmarkStart w:id="8" w:name="_Toc514424870"/>
+      <w:bookmarkStart w:id="9" w:name="_Toc514424870"/>
       <w:r>
         <w:lastRenderedPageBreak/>
         <w:t>Inhoudsopgave</w:t>
       </w:r>
-      <w:bookmarkEnd w:id="8"/>
+      <w:bookmarkEnd w:id="9"/>
     </w:p>
     <w:sdt>
       <w:sdtPr>
@@ -6158,12 +6166,12 @@
       <w:pPr>
         <w:pStyle w:val="Heading1"/>
       </w:pPr>
-      <w:bookmarkStart w:id="9" w:name="_Toc514424871"/>
+      <w:bookmarkStart w:id="10" w:name="_Toc514424871"/>
       <w:r>
         <w:lastRenderedPageBreak/>
         <w:t>Samenvatting</w:t>
       </w:r>
-      <w:bookmarkEnd w:id="9"/>
+      <w:bookmarkEnd w:id="10"/>
     </w:p>
     <w:p>
       <w:pPr>
@@ -6378,20 +6386,20 @@
         </w:rPr>
         <w:t>Er wordt tijdens de stage in sprint gewerkt. E</w:t>
       </w:r>
-      <w:commentRangeStart w:id="10"/>
+      <w:commentRangeStart w:id="11"/>
       <w:r>
         <w:rPr>
           <w:highlight w:val="yellow"/>
         </w:rPr>
         <w:t>lke sprint (2 weken</w:t>
       </w:r>
-      <w:commentRangeEnd w:id="10"/>
+      <w:commentRangeEnd w:id="11"/>
       <w:r>
         <w:rPr>
           <w:rStyle w:val="CommentReference"/>
           <w:highlight w:val="yellow"/>
         </w:rPr>
-        <w:commentReference w:id="10"/>
+        <w:commentReference w:id="11"/>
       </w:r>
       <w:r>
         <w:rPr>
@@ -6606,12 +6614,12 @@
       <w:pPr>
         <w:pStyle w:val="Heading1"/>
       </w:pPr>
-      <w:bookmarkStart w:id="11" w:name="_Toc514424872"/>
+      <w:bookmarkStart w:id="12" w:name="_Toc514424872"/>
       <w:r>
         <w:lastRenderedPageBreak/>
         <w:t>Summary</w:t>
       </w:r>
-      <w:bookmarkEnd w:id="11"/>
+      <w:bookmarkEnd w:id="12"/>
     </w:p>
     <w:p>
       <w:r>
@@ -6669,12 +6677,12 @@
       <w:pPr>
         <w:pStyle w:val="Heading1"/>
       </w:pPr>
-      <w:bookmarkStart w:id="12" w:name="_Toc514424873"/>
+      <w:bookmarkStart w:id="13" w:name="_Toc514424873"/>
       <w:r>
         <w:lastRenderedPageBreak/>
         <w:t>Begrippenlijst</w:t>
       </w:r>
-      <w:bookmarkEnd w:id="12"/>
+      <w:bookmarkEnd w:id="13"/>
     </w:p>
     <w:tbl>
       <w:tblPr>
@@ -7242,12 +7250,12 @@
       <w:pPr>
         <w:pStyle w:val="Heading1"/>
       </w:pPr>
-      <w:bookmarkStart w:id="13" w:name="_Toc514424874"/>
+      <w:bookmarkStart w:id="14" w:name="_Toc514424874"/>
       <w:r>
         <w:lastRenderedPageBreak/>
         <w:t>Inleiding</w:t>
       </w:r>
-      <w:bookmarkEnd w:id="13"/>
+      <w:bookmarkEnd w:id="14"/>
     </w:p>
     <w:p/>
     <w:p>
@@ -7488,7 +7496,7 @@
       <w:pPr>
         <w:pStyle w:val="Heading2"/>
       </w:pPr>
-      <w:bookmarkStart w:id="14" w:name="_Toc514424875"/>
+      <w:bookmarkStart w:id="15" w:name="_Toc514424875"/>
       <w:r>
         <w:lastRenderedPageBreak/>
         <w:t>L</w:t>
@@ -7496,7 +7504,7 @@
       <w:r>
         <w:t>eeswijzer</w:t>
       </w:r>
-      <w:bookmarkEnd w:id="14"/>
+      <w:bookmarkEnd w:id="15"/>
     </w:p>
     <w:p/>
     <w:p>
@@ -7513,11 +7521,11 @@
       <w:pPr>
         <w:pStyle w:val="Heading3"/>
       </w:pPr>
-      <w:bookmarkStart w:id="15" w:name="_Toc514424876"/>
+      <w:bookmarkStart w:id="16" w:name="_Toc514424876"/>
       <w:r>
         <w:t>KSE Process Technologies</w:t>
       </w:r>
-      <w:bookmarkEnd w:id="15"/>
+      <w:bookmarkEnd w:id="16"/>
     </w:p>
     <w:p>
       <w:r>
@@ -7529,11 +7537,11 @@
       <w:pPr>
         <w:pStyle w:val="Heading3"/>
       </w:pPr>
-      <w:bookmarkStart w:id="16" w:name="_Toc514424877"/>
+      <w:bookmarkStart w:id="17" w:name="_Toc514424877"/>
       <w:r>
         <w:t>De opdracht</w:t>
       </w:r>
-      <w:bookmarkEnd w:id="16"/>
+      <w:bookmarkEnd w:id="17"/>
     </w:p>
     <w:p>
       <w:r>
@@ -7545,11 +7553,11 @@
       <w:pPr>
         <w:pStyle w:val="Heading3"/>
       </w:pPr>
-      <w:bookmarkStart w:id="17" w:name="_Toc514424878"/>
+      <w:bookmarkStart w:id="18" w:name="_Toc514424878"/>
       <w:r>
         <w:t>Aanpak proces</w:t>
       </w:r>
-      <w:bookmarkEnd w:id="17"/>
+      <w:bookmarkEnd w:id="18"/>
     </w:p>
     <w:p>
       <w:r>
@@ -7561,11 +7569,11 @@
       <w:pPr>
         <w:pStyle w:val="Heading3"/>
       </w:pPr>
-      <w:bookmarkStart w:id="18" w:name="_Toc514424879"/>
+      <w:bookmarkStart w:id="19" w:name="_Toc514424879"/>
       <w:r>
         <w:t>Uitvoering proces</w:t>
       </w:r>
-      <w:bookmarkEnd w:id="18"/>
+      <w:bookmarkEnd w:id="19"/>
     </w:p>
     <w:p>
       <w:r>
@@ -7585,11 +7593,11 @@
       <w:pPr>
         <w:pStyle w:val="Heading3"/>
       </w:pPr>
-      <w:bookmarkStart w:id="19" w:name="_Toc514424880"/>
+      <w:bookmarkStart w:id="20" w:name="_Toc514424880"/>
       <w:r>
         <w:t>Conclusie</w:t>
       </w:r>
-      <w:bookmarkEnd w:id="19"/>
+      <w:bookmarkEnd w:id="20"/>
       <w:r>
         <w:t xml:space="preserve"> </w:t>
       </w:r>
@@ -7604,11 +7612,11 @@
       <w:pPr>
         <w:pStyle w:val="Heading3"/>
       </w:pPr>
-      <w:bookmarkStart w:id="20" w:name="_Toc514424881"/>
+      <w:bookmarkStart w:id="21" w:name="_Toc514424881"/>
       <w:r>
         <w:t>Aanbevelingen aan KSE</w:t>
       </w:r>
-      <w:bookmarkEnd w:id="20"/>
+      <w:bookmarkEnd w:id="21"/>
     </w:p>
     <w:p>
       <w:r>
@@ -7626,11 +7634,11 @@
       <w:pPr>
         <w:pStyle w:val="Heading3"/>
       </w:pPr>
-      <w:bookmarkStart w:id="21" w:name="_Toc514424882"/>
+      <w:bookmarkStart w:id="22" w:name="_Toc514424882"/>
       <w:r>
         <w:t>Evaluatie</w:t>
       </w:r>
-      <w:bookmarkEnd w:id="21"/>
+      <w:bookmarkEnd w:id="22"/>
     </w:p>
     <w:p>
       <w:r>
@@ -7648,11 +7656,11 @@
       <w:pPr>
         <w:pStyle w:val="Heading3"/>
       </w:pPr>
-      <w:bookmarkStart w:id="22" w:name="_Toc514424883"/>
+      <w:bookmarkStart w:id="23" w:name="_Toc514424883"/>
       <w:r>
         <w:t>Literatuurlijst</w:t>
       </w:r>
-      <w:bookmarkEnd w:id="22"/>
+      <w:bookmarkEnd w:id="23"/>
     </w:p>
     <w:p>
       <w:r>
@@ -7675,12 +7683,12 @@
       <w:pPr>
         <w:pStyle w:val="Heading1"/>
       </w:pPr>
-      <w:bookmarkStart w:id="23" w:name="_Toc514424884"/>
+      <w:bookmarkStart w:id="24" w:name="_Toc514424884"/>
       <w:r>
         <w:lastRenderedPageBreak/>
         <w:t>KSE Process Technologies</w:t>
       </w:r>
-      <w:bookmarkEnd w:id="23"/>
+      <w:bookmarkEnd w:id="24"/>
       <w:r>
         <w:t xml:space="preserve"> </w:t>
       </w:r>
@@ -7728,14 +7736,14 @@
       <w:pPr>
         <w:pStyle w:val="Heading2"/>
       </w:pPr>
-      <w:bookmarkStart w:id="24" w:name="_Toc514424885"/>
+      <w:bookmarkStart w:id="25" w:name="_Toc514424885"/>
       <w:r>
         <w:t>bedrijfso</w:t>
       </w:r>
       <w:r>
         <w:t>mschrijving</w:t>
       </w:r>
-      <w:bookmarkEnd w:id="24"/>
+      <w:bookmarkEnd w:id="25"/>
     </w:p>
     <w:p>
       <w:r>
@@ -7803,11 +7811,11 @@
       <w:pPr>
         <w:pStyle w:val="Heading2"/>
       </w:pPr>
-      <w:bookmarkStart w:id="25" w:name="_Toc514424886"/>
+      <w:bookmarkStart w:id="26" w:name="_Toc514424886"/>
       <w:r>
         <w:t>bedrijfsstructuur</w:t>
       </w:r>
-      <w:bookmarkEnd w:id="25"/>
+      <w:bookmarkEnd w:id="26"/>
     </w:p>
     <w:p/>
     <w:p>
@@ -7902,12 +7910,12 @@
       <w:pPr>
         <w:pStyle w:val="Heading2"/>
       </w:pPr>
-      <w:bookmarkStart w:id="26" w:name="_Toc514424887"/>
+      <w:bookmarkStart w:id="27" w:name="_Toc514424887"/>
       <w:r>
         <w:lastRenderedPageBreak/>
         <w:t>Plaats van stagiair in het bedrijf</w:t>
       </w:r>
-      <w:bookmarkEnd w:id="26"/>
+      <w:bookmarkEnd w:id="27"/>
     </w:p>
     <w:p/>
     <w:p>
@@ -7938,11 +7946,11 @@
       <w:pPr>
         <w:pStyle w:val="Heading2"/>
       </w:pPr>
-      <w:bookmarkStart w:id="27" w:name="_Toc514424888"/>
+      <w:bookmarkStart w:id="28" w:name="_Toc514424888"/>
       <w:r>
         <w:t>Missie van KSE</w:t>
       </w:r>
-      <w:bookmarkEnd w:id="27"/>
+      <w:bookmarkEnd w:id="28"/>
     </w:p>
     <w:p>
       <w:pPr>
@@ -7971,12 +7979,12 @@
       <w:pPr>
         <w:pStyle w:val="Heading1"/>
       </w:pPr>
-      <w:bookmarkStart w:id="28" w:name="_Toc514424889"/>
+      <w:bookmarkStart w:id="29" w:name="_Toc514424889"/>
       <w:r>
         <w:lastRenderedPageBreak/>
         <w:t>De opdracht</w:t>
       </w:r>
-      <w:bookmarkEnd w:id="28"/>
+      <w:bookmarkEnd w:id="29"/>
       <w:r>
         <w:t xml:space="preserve"> </w:t>
       </w:r>
@@ -7986,11 +7994,11 @@
       <w:pPr>
         <w:pStyle w:val="Heading2"/>
       </w:pPr>
-      <w:bookmarkStart w:id="29" w:name="_Toc514424890"/>
+      <w:bookmarkStart w:id="30" w:name="_Toc514424890"/>
       <w:r>
         <w:t>Opdracht omschrijving</w:t>
       </w:r>
-      <w:bookmarkEnd w:id="29"/>
+      <w:bookmarkEnd w:id="30"/>
     </w:p>
     <w:p>
       <w:pPr>
@@ -8008,11 +8016,11 @@
       <w:pPr>
         <w:pStyle w:val="Heading2"/>
       </w:pPr>
-      <w:bookmarkStart w:id="30" w:name="_Toc514424891"/>
+      <w:bookmarkStart w:id="31" w:name="_Toc514424891"/>
       <w:r>
         <w:t>Beoogde oplossing</w:t>
       </w:r>
-      <w:bookmarkEnd w:id="30"/>
+      <w:bookmarkEnd w:id="31"/>
     </w:p>
     <w:p>
       <w:pPr>
@@ -8038,12 +8046,12 @@
       <w:pPr>
         <w:pStyle w:val="Heading1"/>
       </w:pPr>
-      <w:bookmarkStart w:id="31" w:name="_Toc514424892"/>
+      <w:bookmarkStart w:id="32" w:name="_Toc514424892"/>
       <w:r>
         <w:lastRenderedPageBreak/>
         <w:t>Het algemene proces</w:t>
       </w:r>
-      <w:bookmarkEnd w:id="31"/>
+      <w:bookmarkEnd w:id="32"/>
     </w:p>
     <w:p>
       <w:r>
@@ -8245,12 +8253,12 @@
       <w:pPr>
         <w:pStyle w:val="Heading1"/>
       </w:pPr>
-      <w:bookmarkStart w:id="32" w:name="_Toc514424893"/>
+      <w:bookmarkStart w:id="33" w:name="_Toc514424893"/>
       <w:r>
         <w:lastRenderedPageBreak/>
         <w:t>Uitvoering proces</w:t>
       </w:r>
-      <w:bookmarkEnd w:id="32"/>
+      <w:bookmarkEnd w:id="33"/>
     </w:p>
     <w:p>
       <w:r>
@@ -8342,12 +8350,12 @@
       <w:pPr>
         <w:pStyle w:val="Heading2"/>
       </w:pPr>
-      <w:bookmarkStart w:id="33" w:name="_Toc514424894"/>
+      <w:bookmarkStart w:id="34" w:name="_Toc514424894"/>
       <w:r>
         <w:lastRenderedPageBreak/>
         <w:t>Sprint 1</w:t>
       </w:r>
-      <w:bookmarkEnd w:id="33"/>
+      <w:bookmarkEnd w:id="34"/>
     </w:p>
     <w:p/>
     <w:p>
@@ -8589,12 +8597,12 @@
       <w:pPr>
         <w:pStyle w:val="Heading2"/>
       </w:pPr>
-      <w:bookmarkStart w:id="34" w:name="_Toc514424899"/>
+      <w:bookmarkStart w:id="35" w:name="_Toc514424899"/>
       <w:r>
         <w:lastRenderedPageBreak/>
         <w:t>Sprint 2</w:t>
       </w:r>
-      <w:bookmarkEnd w:id="34"/>
+      <w:bookmarkEnd w:id="35"/>
     </w:p>
     <w:p/>
     <w:p>
@@ -9206,10 +9214,7 @@
         <w:t>.</w:t>
       </w:r>
     </w:p>
-    <w:p>
-      <w:bookmarkStart w:id="35" w:name="_GoBack"/>
-      <w:bookmarkEnd w:id="35"/>
-    </w:p>
+    <w:p/>
     <w:p>
       <w:r>
         <w:t xml:space="preserve"> </w:t>
@@ -9789,7 +9794,7 @@
         </w:numPr>
       </w:pPr>
       <w:r>
-        <w:t>Zorg als product owner of in dit geval als stagebegeleider dat je weet waarna je stagiair naartoe moet werken.</w:t>
+        <w:t>Zorg als product owner of in dit geval als stagebegeleider dat je weet waar je stagiair naartoe moet werken.</w:t>
       </w:r>
       <w:r>
         <w:t xml:space="preserve"> Oftewel ga geen taken verzinnen tijdens een vergaderingen maar berijdt die daarvoor voor. </w:t>
@@ -9804,7 +9809,13 @@
         </w:numPr>
       </w:pPr>
       <w:r>
-        <w:t>De Technisch begeleiding was oké, maar niet goed. Het probleem zit hem vooral in het feit dat niemand weet hoe die tool in elkaar zat toen ik als stagiair hier kwam. Zorg er voor in de toekomst dat in ieder geval de technische begeleiding precies weet hoe de applicatie in elkaar zit, waar de valpunten zitten en hoe bepaalde techniken het beste toegepast kunnen worden.</w:t>
+        <w:t xml:space="preserve">De Technisch begeleiding was oké, maar niet goed. Het probleem zit hem vooral in het feit dat niemand weet hoe die tool in elkaar zat toen ik als stagiair hier kwam. Zorg er voor in de toekomst dat in ieder geval de technische begeleiding precies weet hoe de applicatie in elkaar zit, waar de valpunten zitten en hoe bepaalde </w:t>
+      </w:r>
+      <w:r>
+        <w:t>technieken</w:t>
+      </w:r>
+      <w:r>
+        <w:t xml:space="preserve"> het beste toegepast kunnen worden.</w:t>
       </w:r>
     </w:p>
     <w:p/>
@@ -10001,35 +10012,204 @@
     </w:p>
     <w:p/>
     <w:p>
-      <w:r>
-        <w:br w:type="page"/>
-      </w:r>
-    </w:p>
-    <w:p/>
-    <w:p>
       <w:pPr>
         <w:pStyle w:val="Heading2"/>
       </w:pPr>
-      <w:bookmarkStart w:id="54" w:name="_Toc514424922"/>
-      <w:r>
-        <w:t>De configuratie tool</w:t>
-      </w:r>
-      <w:bookmarkEnd w:id="54"/>
-    </w:p>
-    <w:p>
-      <w:pPr>
+      <w:r>
+        <w:t>Documentatie</w:t>
+      </w:r>
+    </w:p>
+    <w:p>
+      <w:r>
+        <w:t>Er was vernomen dat er in het team eigenlijk niets gebeurt aan documentatie. Dit is normaal gesproken een slechte zaak, zeker voor zo’n groot bedrijf als dit.</w:t>
+      </w:r>
+      <w:r>
+        <w:t xml:space="preserve"> Fouten kunnen hierdoor minder snel opgespoord worden en nieuwe programmeurs zijn een stuk langer bezig om een applicatie te begrijpen.</w:t>
+      </w:r>
+    </w:p>
+    <w:p/>
+    <w:p>
+      <w:r>
+        <w:t>De volgende(n) aanbeveling(en) worden gegeven:</w:t>
+      </w:r>
+    </w:p>
+    <w:p>
+      <w:pPr>
+        <w:pStyle w:val="ListParagraph"/>
+        <w:numPr>
+          <w:ilvl w:val="0"/>
+          <w:numId w:val="38"/>
+        </w:numPr>
+      </w:pPr>
+      <w:r>
+        <w:t xml:space="preserve">Niet alles heeft per se documentatie nodig. Zorg er wel voor dat je minimale documentatie oplevert. Dit kan heel kort maar krachtig. Leg je klassendiagram met de relaties daarin vast. Leg daarna de database tabellen vast die door de applicatie (of een stuk daarvan) gebruikt worden. Als laatste </w:t>
+      </w:r>
+      <w:r>
+        <w:t>leg</w:t>
+      </w:r>
+      <w:r>
+        <w:t xml:space="preserve"> kort je architectuur </w:t>
+      </w:r>
+      <w:r>
+        <w:t>vast</w:t>
+      </w:r>
+      <w:r>
+        <w:t xml:space="preserve"> in een afbeelding. </w:t>
+      </w:r>
+      <w:r>
+        <w:t>Leg daarbij behalve De GUI, business en DAL ook de gebruikte technieken vast.</w:t>
+      </w:r>
+    </w:p>
+    <w:p>
+      <w:pPr>
+        <w:pStyle w:val="ListParagraph"/>
+      </w:pPr>
+      <w:r>
+        <w:t>Voor een voorbeeld over de architectuur plaatsje kijk naar de bijlage</w:t>
+      </w:r>
+      <w:r>
+        <w:t xml:space="preserve"> </w:t>
+      </w:r>
+      <w:r>
         <w:rPr>
           <w:color w:val="FF0000"/>
         </w:rPr>
-      </w:pPr>
-    </w:p>
-    <w:p>
-      <w:r>
-        <w:rPr>
-          <w:color w:val="FF0000"/>
-        </w:rPr>
-        <w:t>//to be decided</w:t>
-      </w:r>
+        <w:t>(……)</w:t>
+      </w:r>
+      <w:r>
+        <w:br w:type="page"/>
+      </w:r>
+    </w:p>
+    <w:p/>
+    <w:p>
+      <w:pPr>
+        <w:pStyle w:val="Heading2"/>
+      </w:pPr>
+      <w:bookmarkStart w:id="54" w:name="_Toc514424922"/>
+      <w:r>
+        <w:t>De configuratie tool</w:t>
+      </w:r>
+      <w:bookmarkEnd w:id="54"/>
+    </w:p>
+    <w:p/>
+    <w:p>
+      <w:r>
+        <w:t>De “officiële configuratie tool” is slecht. Zelf na alle verbeteringen die er zijn verricht is de structuur gewoon slecht. Het systeem is inconsistent opgebouwd en heeft geen echte structuur.</w:t>
+      </w:r>
+    </w:p>
+    <w:p>
+      <w:r>
+        <w:t>Het is lastig om dan de applicatie uit te breiden of om er fouten in op te lossen. Ik als stagiair was minsten 70% van mijn tijd kwijt aan het zoeken waar fouten zaten i.p.v. ze op te lossen.</w:t>
+      </w:r>
+    </w:p>
+    <w:p/>
+    <w:p/>
+    <w:p>
+      <w:r>
+        <w:t>De volgende(n) aanbeveling(en) worden gegeven:</w:t>
+      </w:r>
+    </w:p>
+    <w:p/>
+    <w:p>
+      <w:pPr>
+        <w:pStyle w:val="ListParagraph"/>
+        <w:numPr>
+          <w:ilvl w:val="0"/>
+          <w:numId w:val="35"/>
+        </w:numPr>
+      </w:pPr>
+      <w:r>
+        <w:t xml:space="preserve">Gooi de huidige </w:t>
+      </w:r>
+      <w:r>
+        <w:t>configuratie</w:t>
+      </w:r>
+      <w:r>
+        <w:t xml:space="preserve"> tool qua structuur, codeerstijl</w:t>
+      </w:r>
+      <w:r>
+        <w:t xml:space="preserve"> en naamgeving weg. Je zult als bedrijf niets leren </w:t>
+      </w:r>
+      <w:r>
+        <w:t>aan</w:t>
+      </w:r>
+      <w:r>
+        <w:t xml:space="preserve"> hoe die tool is opgebouwd.</w:t>
+      </w:r>
+    </w:p>
+    <w:p>
+      <w:pPr>
+        <w:pStyle w:val="ListParagraph"/>
+        <w:numPr>
+          <w:ilvl w:val="0"/>
+          <w:numId w:val="35"/>
+        </w:numPr>
+      </w:pPr>
+      <w:r>
+        <w:t xml:space="preserve">Ik als stagiair heb een proof of concept gebouwd. Deze is </w:t>
+      </w:r>
+      <w:r>
+        <w:t>zeker</w:t>
+      </w:r>
+      <w:r>
+        <w:t xml:space="preserve"> niet perfect gecodeerd. Maar het geeft in ieder geval een goed referentie punt voor de te gebruiken technieken en het te gebruiken model. Gebruik dit proof of concept dan ook zoveel als je wilt</w:t>
+      </w:r>
+      <w:r>
+        <w:t>,</w:t>
+      </w:r>
+      <w:r>
+        <w:t xml:space="preserve"> want er staat bijna alles in </w:t>
+      </w:r>
+      <w:r>
+        <w:t>aangetoond</w:t>
+      </w:r>
+      <w:r>
+        <w:t>.</w:t>
+      </w:r>
+    </w:p>
+    <w:p>
+      <w:pPr>
+        <w:pStyle w:val="ListParagraph"/>
+        <w:numPr>
+          <w:ilvl w:val="0"/>
+          <w:numId w:val="35"/>
+        </w:numPr>
+      </w:pPr>
+      <w:r>
+        <w:t>Begin opnieuw te bouwen aan de tool of gebruik de door mij als stagiair gemaakte proof of concept. In dit proof of concept is een goede basis gelegd voor de tool. Veel besluiten aan die tool zijn gemaakt met overleg en hulp van een aantal collega’s. De tool is vooral vanuit de code gezien heel simpel opgesteld</w:t>
+      </w:r>
+      <w:r>
+        <w:t>. Ook is er van de tool documentatie beschikbaar. Hieruit zijn de belangrijkste structuur element meteen in een overzicht te zien voor de volgende programmeur.</w:t>
+      </w:r>
+    </w:p>
+    <w:p>
+      <w:pPr>
+        <w:pStyle w:val="ListParagraph"/>
+        <w:numPr>
+          <w:ilvl w:val="0"/>
+          <w:numId w:val="35"/>
+        </w:numPr>
+      </w:pPr>
+      <w:r>
+        <w:t>Zorg dat de documentatie van de tool goed bijgehouden wordt. De tool is namelijk het brein van alle configuraties die uitgevoerd zullen worden. Wanneer er iets mis is in de tool is het handig wanneer je weet wat je gedaan hebt. Zeker als de tool overgedragen wordt aan iemand anders. Dan moet de persoon snel kunnen begrijpen hoe de applicatie werkt.</w:t>
+      </w:r>
+    </w:p>
+    <w:p>
+      <w:pPr>
+        <w:pStyle w:val="ListParagraph"/>
+      </w:pPr>
+    </w:p>
+    <w:p>
+      <w:pPr>
+        <w:pStyle w:val="ListParagraph"/>
+      </w:pPr>
+    </w:p>
+    <w:p>
+      <w:pPr>
+        <w:pStyle w:val="ListParagraph"/>
+      </w:pPr>
+    </w:p>
+    <w:p>
       <w:r>
         <w:br w:type="page"/>
       </w:r>
@@ -10056,6 +10236,25 @@
       </w:r>
       <w:bookmarkEnd w:id="56"/>
     </w:p>
+    <w:p>
+      <w:r>
+        <w:t xml:space="preserve">Ik als stagiair heb hier niet veel op aan te merken. Er zijn geen echt slechte </w:t>
+      </w:r>
+      <w:r>
+        <w:t>of goede punten die opvielen</w:t>
+      </w:r>
+    </w:p>
+    <w:p>
+      <w:r>
+        <w:t xml:space="preserve">Al met al was </w:t>
+      </w:r>
+      <w:r>
+        <w:t>het een prima werkplek over het algemeen.</w:t>
+      </w:r>
+      <w:r>
+        <w:t xml:space="preserve"> </w:t>
+      </w:r>
+    </w:p>
     <w:p/>
     <w:p>
       <w:pPr>
@@ -10235,13 +10434,18 @@
     <w:p/>
     <w:p/>
     <w:p/>
-    <w:p/>
+    <w:p>
+      <w:r>
+        <w:br w:type="page"/>
+      </w:r>
+    </w:p>
     <w:p>
       <w:pPr>
         <w:pStyle w:val="Heading1"/>
       </w:pPr>
       <w:bookmarkStart w:id="65" w:name="_Toc514424933"/>
       <w:r>
+        <w:lastRenderedPageBreak/>
         <w:t>Literatuurlijst</w:t>
       </w:r>
       <w:bookmarkEnd w:id="65"/>
@@ -10371,7 +10575,7 @@
 
 <file path=word/comments.xml><?xml version="1.0" encoding="utf-8"?>
 <w:comments xmlns:wpc="http://schemas.microsoft.com/office/word/2010/wordprocessingCanvas" xmlns:cx="http://schemas.microsoft.com/office/drawing/2014/chartex" xmlns:cx1="http://schemas.microsoft.com/office/drawing/2015/9/8/chartex" xmlns:cx2="http://schemas.microsoft.com/office/drawing/2015/10/21/chartex" xmlns:cx3="http://schemas.microsoft.com/office/drawing/2016/5/9/chartex" xmlns:cx4="http://schemas.microsoft.com/office/drawing/2016/5/10/chartex" xmlns:cx5="http://schemas.microsoft.com/office/drawing/2016/5/11/chartex" xmlns:cx6="http://schemas.microsoft.com/office/drawing/2016/5/12/chartex" xmlns:cx7="http://schemas.microsoft.com/office/drawing/2016/5/13/chartex" xmlns:cx8="http://schemas.microsoft.com/office/drawing/2016/5/14/chartex" xmlns:mc="http://schemas.openxmlformats.org/markup-compatibility/2006" xmlns:aink="http://schemas.microsoft.com/office/drawing/2016/ink" xmlns:am3d="http://schemas.microsoft.com/office/drawing/2017/model3d" xmlns:o="urn:schemas-microsoft-com:office:office" xmlns:r="http://schemas.openxmlformats.org/officeDocument/2006/relationships" xmlns:m="http://schemas.openxmlformats.org/officeDocument/2006/math" xmlns:v="urn:schemas-microsoft-com:vml" xmlns:wp14="http://schemas.microsoft.com/office/word/2010/wordprocessingDrawing" xmlns:wp="http://schemas.openxmlformats.org/drawingml/2006/wordprocessingDrawing" xmlns:w10="urn:schemas-microsoft-com:office:word" xmlns:w="http://schemas.openxmlformats.org/wordprocessingml/2006/main" xmlns:w14="http://schemas.microsoft.com/office/word/2010/wordml" xmlns:w15="http://schemas.microsoft.com/office/word/2012/wordml" xmlns:w16cid="http://schemas.microsoft.com/office/word/2016/wordml/cid" xmlns:w16se="http://schemas.microsoft.com/office/word/2015/wordml/symex" xmlns:wpg="http://schemas.microsoft.com/office/word/2010/wordprocessingGroup" xmlns:wpi="http://schemas.microsoft.com/office/word/2010/wordprocessingInk" xmlns:wne="http://schemas.microsoft.com/office/word/2006/wordml" xmlns:wps="http://schemas.microsoft.com/office/word/2010/wordprocessingShape" mc:Ignorable="w14 w15 w16se w16cid wp14">
-  <w:comment w:id="10" w:author="Author" w:initials="A">
+  <w:comment w:id="11" w:author="Author" w:initials="A">
     <w:p>
       <w:pPr>
         <w:pStyle w:val="CommentText"/>
@@ -10747,6 +10951,232 @@
     </w:lvl>
   </w:abstractNum>
   <w:abstractNum w:abstractNumId="8" w15:restartNumberingAfterBreak="0">
+    <w:nsid w:val="042C4856"/>
+    <w:multiLevelType w:val="hybridMultilevel"/>
+    <w:tmpl w:val="B6AEBCEE"/>
+    <w:lvl w:ilvl="0" w:tplc="04130001">
+      <w:start w:val="1"/>
+      <w:numFmt w:val="bullet"/>
+      <w:lvlText w:val=""/>
+      <w:lvlJc w:val="left"/>
+      <w:pPr>
+        <w:ind w:left="720" w:hanging="360"/>
+      </w:pPr>
+      <w:rPr>
+        <w:rFonts w:ascii="Symbol" w:hAnsi="Symbol" w:hint="default"/>
+      </w:rPr>
+    </w:lvl>
+    <w:lvl w:ilvl="1" w:tplc="04130003">
+      <w:start w:val="1"/>
+      <w:numFmt w:val="bullet"/>
+      <w:lvlText w:val="o"/>
+      <w:lvlJc w:val="left"/>
+      <w:pPr>
+        <w:ind w:left="1440" w:hanging="360"/>
+      </w:pPr>
+      <w:rPr>
+        <w:rFonts w:ascii="Courier New" w:hAnsi="Courier New" w:cs="Courier New" w:hint="default"/>
+      </w:rPr>
+    </w:lvl>
+    <w:lvl w:ilvl="2" w:tplc="04130005" w:tentative="1">
+      <w:start w:val="1"/>
+      <w:numFmt w:val="bullet"/>
+      <w:lvlText w:val=""/>
+      <w:lvlJc w:val="left"/>
+      <w:pPr>
+        <w:ind w:left="2160" w:hanging="360"/>
+      </w:pPr>
+      <w:rPr>
+        <w:rFonts w:ascii="Wingdings" w:hAnsi="Wingdings" w:hint="default"/>
+      </w:rPr>
+    </w:lvl>
+    <w:lvl w:ilvl="3" w:tplc="04130001" w:tentative="1">
+      <w:start w:val="1"/>
+      <w:numFmt w:val="bullet"/>
+      <w:lvlText w:val=""/>
+      <w:lvlJc w:val="left"/>
+      <w:pPr>
+        <w:ind w:left="2880" w:hanging="360"/>
+      </w:pPr>
+      <w:rPr>
+        <w:rFonts w:ascii="Symbol" w:hAnsi="Symbol" w:hint="default"/>
+      </w:rPr>
+    </w:lvl>
+    <w:lvl w:ilvl="4" w:tplc="04130003" w:tentative="1">
+      <w:start w:val="1"/>
+      <w:numFmt w:val="bullet"/>
+      <w:lvlText w:val="o"/>
+      <w:lvlJc w:val="left"/>
+      <w:pPr>
+        <w:ind w:left="3600" w:hanging="360"/>
+      </w:pPr>
+      <w:rPr>
+        <w:rFonts w:ascii="Courier New" w:hAnsi="Courier New" w:cs="Courier New" w:hint="default"/>
+      </w:rPr>
+    </w:lvl>
+    <w:lvl w:ilvl="5" w:tplc="04130005" w:tentative="1">
+      <w:start w:val="1"/>
+      <w:numFmt w:val="bullet"/>
+      <w:lvlText w:val=""/>
+      <w:lvlJc w:val="left"/>
+      <w:pPr>
+        <w:ind w:left="4320" w:hanging="360"/>
+      </w:pPr>
+      <w:rPr>
+        <w:rFonts w:ascii="Wingdings" w:hAnsi="Wingdings" w:hint="default"/>
+      </w:rPr>
+    </w:lvl>
+    <w:lvl w:ilvl="6" w:tplc="04130001" w:tentative="1">
+      <w:start w:val="1"/>
+      <w:numFmt w:val="bullet"/>
+      <w:lvlText w:val=""/>
+      <w:lvlJc w:val="left"/>
+      <w:pPr>
+        <w:ind w:left="5040" w:hanging="360"/>
+      </w:pPr>
+      <w:rPr>
+        <w:rFonts w:ascii="Symbol" w:hAnsi="Symbol" w:hint="default"/>
+      </w:rPr>
+    </w:lvl>
+    <w:lvl w:ilvl="7" w:tplc="04130003" w:tentative="1">
+      <w:start w:val="1"/>
+      <w:numFmt w:val="bullet"/>
+      <w:lvlText w:val="o"/>
+      <w:lvlJc w:val="left"/>
+      <w:pPr>
+        <w:ind w:left="5760" w:hanging="360"/>
+      </w:pPr>
+      <w:rPr>
+        <w:rFonts w:ascii="Courier New" w:hAnsi="Courier New" w:cs="Courier New" w:hint="default"/>
+      </w:rPr>
+    </w:lvl>
+    <w:lvl w:ilvl="8" w:tplc="04130005" w:tentative="1">
+      <w:start w:val="1"/>
+      <w:numFmt w:val="bullet"/>
+      <w:lvlText w:val=""/>
+      <w:lvlJc w:val="left"/>
+      <w:pPr>
+        <w:ind w:left="6480" w:hanging="360"/>
+      </w:pPr>
+      <w:rPr>
+        <w:rFonts w:ascii="Wingdings" w:hAnsi="Wingdings" w:hint="default"/>
+      </w:rPr>
+    </w:lvl>
+  </w:abstractNum>
+  <w:abstractNum w:abstractNumId="9" w15:restartNumberingAfterBreak="0">
+    <w:nsid w:val="06447DE9"/>
+    <w:multiLevelType w:val="hybridMultilevel"/>
+    <w:tmpl w:val="D3285CFC"/>
+    <w:lvl w:ilvl="0" w:tplc="04130001">
+      <w:start w:val="1"/>
+      <w:numFmt w:val="bullet"/>
+      <w:lvlText w:val=""/>
+      <w:lvlJc w:val="left"/>
+      <w:pPr>
+        <w:ind w:left="720" w:hanging="360"/>
+      </w:pPr>
+      <w:rPr>
+        <w:rFonts w:ascii="Symbol" w:hAnsi="Symbol" w:hint="default"/>
+      </w:rPr>
+    </w:lvl>
+    <w:lvl w:ilvl="1" w:tplc="04130003">
+      <w:start w:val="1"/>
+      <w:numFmt w:val="bullet"/>
+      <w:lvlText w:val="o"/>
+      <w:lvlJc w:val="left"/>
+      <w:pPr>
+        <w:ind w:left="1440" w:hanging="360"/>
+      </w:pPr>
+      <w:rPr>
+        <w:rFonts w:ascii="Courier New" w:hAnsi="Courier New" w:cs="Courier New" w:hint="default"/>
+      </w:rPr>
+    </w:lvl>
+    <w:lvl w:ilvl="2" w:tplc="04130005" w:tentative="1">
+      <w:start w:val="1"/>
+      <w:numFmt w:val="bullet"/>
+      <w:lvlText w:val=""/>
+      <w:lvlJc w:val="left"/>
+      <w:pPr>
+        <w:ind w:left="2160" w:hanging="360"/>
+      </w:pPr>
+      <w:rPr>
+        <w:rFonts w:ascii="Wingdings" w:hAnsi="Wingdings" w:hint="default"/>
+      </w:rPr>
+    </w:lvl>
+    <w:lvl w:ilvl="3" w:tplc="04130001" w:tentative="1">
+      <w:start w:val="1"/>
+      <w:numFmt w:val="bullet"/>
+      <w:lvlText w:val=""/>
+      <w:lvlJc w:val="left"/>
+      <w:pPr>
+        <w:ind w:left="2880" w:hanging="360"/>
+      </w:pPr>
+      <w:rPr>
+        <w:rFonts w:ascii="Symbol" w:hAnsi="Symbol" w:hint="default"/>
+      </w:rPr>
+    </w:lvl>
+    <w:lvl w:ilvl="4" w:tplc="04130003" w:tentative="1">
+      <w:start w:val="1"/>
+      <w:numFmt w:val="bullet"/>
+      <w:lvlText w:val="o"/>
+      <w:lvlJc w:val="left"/>
+      <w:pPr>
+        <w:ind w:left="3600" w:hanging="360"/>
+      </w:pPr>
+      <w:rPr>
+        <w:rFonts w:ascii="Courier New" w:hAnsi="Courier New" w:cs="Courier New" w:hint="default"/>
+      </w:rPr>
+    </w:lvl>
+    <w:lvl w:ilvl="5" w:tplc="04130005" w:tentative="1">
+      <w:start w:val="1"/>
+      <w:numFmt w:val="bullet"/>
+      <w:lvlText w:val=""/>
+      <w:lvlJc w:val="left"/>
+      <w:pPr>
+        <w:ind w:left="4320" w:hanging="360"/>
+      </w:pPr>
+      <w:rPr>
+        <w:rFonts w:ascii="Wingdings" w:hAnsi="Wingdings" w:hint="default"/>
+      </w:rPr>
+    </w:lvl>
+    <w:lvl w:ilvl="6" w:tplc="04130001" w:tentative="1">
+      <w:start w:val="1"/>
+      <w:numFmt w:val="bullet"/>
+      <w:lvlText w:val=""/>
+      <w:lvlJc w:val="left"/>
+      <w:pPr>
+        <w:ind w:left="5040" w:hanging="360"/>
+      </w:pPr>
+      <w:rPr>
+        <w:rFonts w:ascii="Symbol" w:hAnsi="Symbol" w:hint="default"/>
+      </w:rPr>
+    </w:lvl>
+    <w:lvl w:ilvl="7" w:tplc="04130003" w:tentative="1">
+      <w:start w:val="1"/>
+      <w:numFmt w:val="bullet"/>
+      <w:lvlText w:val="o"/>
+      <w:lvlJc w:val="left"/>
+      <w:pPr>
+        <w:ind w:left="5760" w:hanging="360"/>
+      </w:pPr>
+      <w:rPr>
+        <w:rFonts w:ascii="Courier New" w:hAnsi="Courier New" w:cs="Courier New" w:hint="default"/>
+      </w:rPr>
+    </w:lvl>
+    <w:lvl w:ilvl="8" w:tplc="04130005" w:tentative="1">
+      <w:start w:val="1"/>
+      <w:numFmt w:val="bullet"/>
+      <w:lvlText w:val=""/>
+      <w:lvlJc w:val="left"/>
+      <w:pPr>
+        <w:ind w:left="6480" w:hanging="360"/>
+      </w:pPr>
+      <w:rPr>
+        <w:rFonts w:ascii="Wingdings" w:hAnsi="Wingdings" w:hint="default"/>
+      </w:rPr>
+    </w:lvl>
+  </w:abstractNum>
+  <w:abstractNum w:abstractNumId="10" w15:restartNumberingAfterBreak="0">
     <w:nsid w:val="0B5578B3"/>
     <w:multiLevelType w:val="hybridMultilevel"/>
     <w:tmpl w:val="62F6EB44"/>
@@ -10832,7 +11262,7 @@
       </w:pPr>
     </w:lvl>
   </w:abstractNum>
-  <w:abstractNum w:abstractNumId="9" w15:restartNumberingAfterBreak="0">
+  <w:abstractNum w:abstractNumId="11" w15:restartNumberingAfterBreak="0">
     <w:nsid w:val="0CAC4D51"/>
     <w:multiLevelType w:val="hybridMultilevel"/>
     <w:tmpl w:val="A46C3D88"/>
@@ -10945,7 +11375,7 @@
       </w:rPr>
     </w:lvl>
   </w:abstractNum>
-  <w:abstractNum w:abstractNumId="10" w15:restartNumberingAfterBreak="0">
+  <w:abstractNum w:abstractNumId="12" w15:restartNumberingAfterBreak="0">
     <w:nsid w:val="0DDA0585"/>
     <w:multiLevelType w:val="multilevel"/>
     <w:tmpl w:val="CF4E61AC"/>
@@ -11058,7 +11488,7 @@
       </w:rPr>
     </w:lvl>
   </w:abstractNum>
-  <w:abstractNum w:abstractNumId="11" w15:restartNumberingAfterBreak="0">
+  <w:abstractNum w:abstractNumId="13" w15:restartNumberingAfterBreak="0">
     <w:nsid w:val="11587E08"/>
     <w:multiLevelType w:val="hybridMultilevel"/>
     <w:tmpl w:val="AB849774"/>
@@ -11171,7 +11601,7 @@
       </w:rPr>
     </w:lvl>
   </w:abstractNum>
-  <w:abstractNum w:abstractNumId="12" w15:restartNumberingAfterBreak="0">
+  <w:abstractNum w:abstractNumId="14" w15:restartNumberingAfterBreak="0">
     <w:nsid w:val="17B400F6"/>
     <w:multiLevelType w:val="hybridMultilevel"/>
     <w:tmpl w:val="07EC325C"/>
@@ -11284,7 +11714,7 @@
       </w:rPr>
     </w:lvl>
   </w:abstractNum>
-  <w:abstractNum w:abstractNumId="13" w15:restartNumberingAfterBreak="0">
+  <w:abstractNum w:abstractNumId="15" w15:restartNumberingAfterBreak="0">
     <w:nsid w:val="2A680B33"/>
     <w:multiLevelType w:val="hybridMultilevel"/>
     <w:tmpl w:val="B9821F96"/>
@@ -11397,7 +11827,7 @@
       </w:rPr>
     </w:lvl>
   </w:abstractNum>
-  <w:abstractNum w:abstractNumId="14" w15:restartNumberingAfterBreak="0">
+  <w:abstractNum w:abstractNumId="16" w15:restartNumberingAfterBreak="0">
     <w:nsid w:val="2C9631D9"/>
     <w:multiLevelType w:val="multilevel"/>
     <w:tmpl w:val="C1600F40"/>
@@ -11526,7 +11956,7 @@
       </w:rPr>
     </w:lvl>
   </w:abstractNum>
-  <w:abstractNum w:abstractNumId="15" w15:restartNumberingAfterBreak="0">
+  <w:abstractNum w:abstractNumId="17" w15:restartNumberingAfterBreak="0">
     <w:nsid w:val="2EAD67A2"/>
     <w:multiLevelType w:val="hybridMultilevel"/>
     <w:tmpl w:val="EE303FEE"/>
@@ -11639,7 +12069,7 @@
       </w:rPr>
     </w:lvl>
   </w:abstractNum>
-  <w:abstractNum w:abstractNumId="16" w15:restartNumberingAfterBreak="0">
+  <w:abstractNum w:abstractNumId="18" w15:restartNumberingAfterBreak="0">
     <w:nsid w:val="36162AF2"/>
     <w:multiLevelType w:val="hybridMultilevel"/>
     <w:tmpl w:val="8702F57C"/>
@@ -11725,7 +12155,7 @@
       </w:pPr>
     </w:lvl>
   </w:abstractNum>
-  <w:abstractNum w:abstractNumId="17" w15:restartNumberingAfterBreak="0">
+  <w:abstractNum w:abstractNumId="19" w15:restartNumberingAfterBreak="0">
     <w:nsid w:val="3687124B"/>
     <w:multiLevelType w:val="hybridMultilevel"/>
     <w:tmpl w:val="F342C25E"/>
@@ -11838,7 +12268,7 @@
       </w:rPr>
     </w:lvl>
   </w:abstractNum>
-  <w:abstractNum w:abstractNumId="18" w15:restartNumberingAfterBreak="0">
+  <w:abstractNum w:abstractNumId="20" w15:restartNumberingAfterBreak="0">
     <w:nsid w:val="38C809CA"/>
     <w:multiLevelType w:val="hybridMultilevel"/>
     <w:tmpl w:val="6C44C6FA"/>
@@ -11951,7 +12381,7 @@
       </w:rPr>
     </w:lvl>
   </w:abstractNum>
-  <w:abstractNum w:abstractNumId="19" w15:restartNumberingAfterBreak="0">
+  <w:abstractNum w:abstractNumId="21" w15:restartNumberingAfterBreak="0">
     <w:nsid w:val="3EAD245D"/>
     <w:multiLevelType w:val="multilevel"/>
     <w:tmpl w:val="57667D4C"/>
@@ -12089,7 +12519,7 @@
       </w:rPr>
     </w:lvl>
   </w:abstractNum>
-  <w:abstractNum w:abstractNumId="20" w15:restartNumberingAfterBreak="0">
+  <w:abstractNum w:abstractNumId="22" w15:restartNumberingAfterBreak="0">
     <w:nsid w:val="413439D9"/>
     <w:multiLevelType w:val="hybridMultilevel"/>
     <w:tmpl w:val="FC0AC1FC"/>
@@ -12202,7 +12632,7 @@
       </w:rPr>
     </w:lvl>
   </w:abstractNum>
-  <w:abstractNum w:abstractNumId="21" w15:restartNumberingAfterBreak="0">
+  <w:abstractNum w:abstractNumId="23" w15:restartNumberingAfterBreak="0">
     <w:nsid w:val="427251F1"/>
     <w:multiLevelType w:val="hybridMultilevel"/>
     <w:tmpl w:val="A0E26FCA"/>
@@ -12315,7 +12745,7 @@
       </w:rPr>
     </w:lvl>
   </w:abstractNum>
-  <w:abstractNum w:abstractNumId="22" w15:restartNumberingAfterBreak="0">
+  <w:abstractNum w:abstractNumId="24" w15:restartNumberingAfterBreak="0">
     <w:nsid w:val="47CF1C46"/>
     <w:multiLevelType w:val="hybridMultilevel"/>
     <w:tmpl w:val="A3E2B5E8"/>
@@ -12428,7 +12858,7 @@
       </w:rPr>
     </w:lvl>
   </w:abstractNum>
-  <w:abstractNum w:abstractNumId="23" w15:restartNumberingAfterBreak="0">
+  <w:abstractNum w:abstractNumId="25" w15:restartNumberingAfterBreak="0">
     <w:nsid w:val="4B775EE1"/>
     <w:multiLevelType w:val="hybridMultilevel"/>
     <w:tmpl w:val="55EC997A"/>
@@ -12541,7 +12971,233 @@
       </w:rPr>
     </w:lvl>
   </w:abstractNum>
-  <w:abstractNum w:abstractNumId="24" w15:restartNumberingAfterBreak="0">
+  <w:abstractNum w:abstractNumId="26" w15:restartNumberingAfterBreak="0">
+    <w:nsid w:val="4C6B7BB9"/>
+    <w:multiLevelType w:val="hybridMultilevel"/>
+    <w:tmpl w:val="6E984A54"/>
+    <w:lvl w:ilvl="0" w:tplc="04130001">
+      <w:start w:val="1"/>
+      <w:numFmt w:val="bullet"/>
+      <w:lvlText w:val=""/>
+      <w:lvlJc w:val="left"/>
+      <w:pPr>
+        <w:ind w:left="720" w:hanging="360"/>
+      </w:pPr>
+      <w:rPr>
+        <w:rFonts w:ascii="Symbol" w:hAnsi="Symbol" w:hint="default"/>
+      </w:rPr>
+    </w:lvl>
+    <w:lvl w:ilvl="1" w:tplc="04130003" w:tentative="1">
+      <w:start w:val="1"/>
+      <w:numFmt w:val="bullet"/>
+      <w:lvlText w:val="o"/>
+      <w:lvlJc w:val="left"/>
+      <w:pPr>
+        <w:ind w:left="1440" w:hanging="360"/>
+      </w:pPr>
+      <w:rPr>
+        <w:rFonts w:ascii="Courier New" w:hAnsi="Courier New" w:cs="Courier New" w:hint="default"/>
+      </w:rPr>
+    </w:lvl>
+    <w:lvl w:ilvl="2" w:tplc="04130005" w:tentative="1">
+      <w:start w:val="1"/>
+      <w:numFmt w:val="bullet"/>
+      <w:lvlText w:val=""/>
+      <w:lvlJc w:val="left"/>
+      <w:pPr>
+        <w:ind w:left="2160" w:hanging="360"/>
+      </w:pPr>
+      <w:rPr>
+        <w:rFonts w:ascii="Wingdings" w:hAnsi="Wingdings" w:hint="default"/>
+      </w:rPr>
+    </w:lvl>
+    <w:lvl w:ilvl="3" w:tplc="04130001" w:tentative="1">
+      <w:start w:val="1"/>
+      <w:numFmt w:val="bullet"/>
+      <w:lvlText w:val=""/>
+      <w:lvlJc w:val="left"/>
+      <w:pPr>
+        <w:ind w:left="2880" w:hanging="360"/>
+      </w:pPr>
+      <w:rPr>
+        <w:rFonts w:ascii="Symbol" w:hAnsi="Symbol" w:hint="default"/>
+      </w:rPr>
+    </w:lvl>
+    <w:lvl w:ilvl="4" w:tplc="04130003" w:tentative="1">
+      <w:start w:val="1"/>
+      <w:numFmt w:val="bullet"/>
+      <w:lvlText w:val="o"/>
+      <w:lvlJc w:val="left"/>
+      <w:pPr>
+        <w:ind w:left="3600" w:hanging="360"/>
+      </w:pPr>
+      <w:rPr>
+        <w:rFonts w:ascii="Courier New" w:hAnsi="Courier New" w:cs="Courier New" w:hint="default"/>
+      </w:rPr>
+    </w:lvl>
+    <w:lvl w:ilvl="5" w:tplc="04130005" w:tentative="1">
+      <w:start w:val="1"/>
+      <w:numFmt w:val="bullet"/>
+      <w:lvlText w:val=""/>
+      <w:lvlJc w:val="left"/>
+      <w:pPr>
+        <w:ind w:left="4320" w:hanging="360"/>
+      </w:pPr>
+      <w:rPr>
+        <w:rFonts w:ascii="Wingdings" w:hAnsi="Wingdings" w:hint="default"/>
+      </w:rPr>
+    </w:lvl>
+    <w:lvl w:ilvl="6" w:tplc="04130001" w:tentative="1">
+      <w:start w:val="1"/>
+      <w:numFmt w:val="bullet"/>
+      <w:lvlText w:val=""/>
+      <w:lvlJc w:val="left"/>
+      <w:pPr>
+        <w:ind w:left="5040" w:hanging="360"/>
+      </w:pPr>
+      <w:rPr>
+        <w:rFonts w:ascii="Symbol" w:hAnsi="Symbol" w:hint="default"/>
+      </w:rPr>
+    </w:lvl>
+    <w:lvl w:ilvl="7" w:tplc="04130003" w:tentative="1">
+      <w:start w:val="1"/>
+      <w:numFmt w:val="bullet"/>
+      <w:lvlText w:val="o"/>
+      <w:lvlJc w:val="left"/>
+      <w:pPr>
+        <w:ind w:left="5760" w:hanging="360"/>
+      </w:pPr>
+      <w:rPr>
+        <w:rFonts w:ascii="Courier New" w:hAnsi="Courier New" w:cs="Courier New" w:hint="default"/>
+      </w:rPr>
+    </w:lvl>
+    <w:lvl w:ilvl="8" w:tplc="04130005" w:tentative="1">
+      <w:start w:val="1"/>
+      <w:numFmt w:val="bullet"/>
+      <w:lvlText w:val=""/>
+      <w:lvlJc w:val="left"/>
+      <w:pPr>
+        <w:ind w:left="6480" w:hanging="360"/>
+      </w:pPr>
+      <w:rPr>
+        <w:rFonts w:ascii="Wingdings" w:hAnsi="Wingdings" w:hint="default"/>
+      </w:rPr>
+    </w:lvl>
+  </w:abstractNum>
+  <w:abstractNum w:abstractNumId="27" w15:restartNumberingAfterBreak="0">
+    <w:nsid w:val="4C8D6F3E"/>
+    <w:multiLevelType w:val="hybridMultilevel"/>
+    <w:tmpl w:val="B588D304"/>
+    <w:lvl w:ilvl="0" w:tplc="04130001">
+      <w:start w:val="1"/>
+      <w:numFmt w:val="bullet"/>
+      <w:lvlText w:val=""/>
+      <w:lvlJc w:val="left"/>
+      <w:pPr>
+        <w:ind w:left="3648" w:hanging="360"/>
+      </w:pPr>
+      <w:rPr>
+        <w:rFonts w:ascii="Symbol" w:hAnsi="Symbol" w:hint="default"/>
+      </w:rPr>
+    </w:lvl>
+    <w:lvl w:ilvl="1" w:tplc="04130003" w:tentative="1">
+      <w:start w:val="1"/>
+      <w:numFmt w:val="bullet"/>
+      <w:lvlText w:val="o"/>
+      <w:lvlJc w:val="left"/>
+      <w:pPr>
+        <w:ind w:left="4368" w:hanging="360"/>
+      </w:pPr>
+      <w:rPr>
+        <w:rFonts w:ascii="Courier New" w:hAnsi="Courier New" w:cs="Courier New" w:hint="default"/>
+      </w:rPr>
+    </w:lvl>
+    <w:lvl w:ilvl="2" w:tplc="04130005" w:tentative="1">
+      <w:start w:val="1"/>
+      <w:numFmt w:val="bullet"/>
+      <w:lvlText w:val=""/>
+      <w:lvlJc w:val="left"/>
+      <w:pPr>
+        <w:ind w:left="5088" w:hanging="360"/>
+      </w:pPr>
+      <w:rPr>
+        <w:rFonts w:ascii="Wingdings" w:hAnsi="Wingdings" w:hint="default"/>
+      </w:rPr>
+    </w:lvl>
+    <w:lvl w:ilvl="3" w:tplc="04130001" w:tentative="1">
+      <w:start w:val="1"/>
+      <w:numFmt w:val="bullet"/>
+      <w:lvlText w:val=""/>
+      <w:lvlJc w:val="left"/>
+      <w:pPr>
+        <w:ind w:left="5808" w:hanging="360"/>
+      </w:pPr>
+      <w:rPr>
+        <w:rFonts w:ascii="Symbol" w:hAnsi="Symbol" w:hint="default"/>
+      </w:rPr>
+    </w:lvl>
+    <w:lvl w:ilvl="4" w:tplc="04130003" w:tentative="1">
+      <w:start w:val="1"/>
+      <w:numFmt w:val="bullet"/>
+      <w:lvlText w:val="o"/>
+      <w:lvlJc w:val="left"/>
+      <w:pPr>
+        <w:ind w:left="6528" w:hanging="360"/>
+      </w:pPr>
+      <w:rPr>
+        <w:rFonts w:ascii="Courier New" w:hAnsi="Courier New" w:cs="Courier New" w:hint="default"/>
+      </w:rPr>
+    </w:lvl>
+    <w:lvl w:ilvl="5" w:tplc="04130005" w:tentative="1">
+      <w:start w:val="1"/>
+      <w:numFmt w:val="bullet"/>
+      <w:lvlText w:val=""/>
+      <w:lvlJc w:val="left"/>
+      <w:pPr>
+        <w:ind w:left="7248" w:hanging="360"/>
+      </w:pPr>
+      <w:rPr>
+        <w:rFonts w:ascii="Wingdings" w:hAnsi="Wingdings" w:hint="default"/>
+      </w:rPr>
+    </w:lvl>
+    <w:lvl w:ilvl="6" w:tplc="04130001" w:tentative="1">
+      <w:start w:val="1"/>
+      <w:numFmt w:val="bullet"/>
+      <w:lvlText w:val=""/>
+      <w:lvlJc w:val="left"/>
+      <w:pPr>
+        <w:ind w:left="7968" w:hanging="360"/>
+      </w:pPr>
+      <w:rPr>
+        <w:rFonts w:ascii="Symbol" w:hAnsi="Symbol" w:hint="default"/>
+      </w:rPr>
+    </w:lvl>
+    <w:lvl w:ilvl="7" w:tplc="04130003" w:tentative="1">
+      <w:start w:val="1"/>
+      <w:numFmt w:val="bullet"/>
+      <w:lvlText w:val="o"/>
+      <w:lvlJc w:val="left"/>
+      <w:pPr>
+        <w:ind w:left="8688" w:hanging="360"/>
+      </w:pPr>
+      <w:rPr>
+        <w:rFonts w:ascii="Courier New" w:hAnsi="Courier New" w:cs="Courier New" w:hint="default"/>
+      </w:rPr>
+    </w:lvl>
+    <w:lvl w:ilvl="8" w:tplc="04130005" w:tentative="1">
+      <w:start w:val="1"/>
+      <w:numFmt w:val="bullet"/>
+      <w:lvlText w:val=""/>
+      <w:lvlJc w:val="left"/>
+      <w:pPr>
+        <w:ind w:left="9408" w:hanging="360"/>
+      </w:pPr>
+      <w:rPr>
+        <w:rFonts w:ascii="Wingdings" w:hAnsi="Wingdings" w:hint="default"/>
+      </w:rPr>
+    </w:lvl>
+  </w:abstractNum>
+  <w:abstractNum w:abstractNumId="28" w15:restartNumberingAfterBreak="0">
     <w:nsid w:val="4D4F036F"/>
     <w:multiLevelType w:val="hybridMultilevel"/>
     <w:tmpl w:val="1BEC8B34"/>
@@ -12654,7 +13310,7 @@
       </w:rPr>
     </w:lvl>
   </w:abstractNum>
-  <w:abstractNum w:abstractNumId="25" w15:restartNumberingAfterBreak="0">
+  <w:abstractNum w:abstractNumId="29" w15:restartNumberingAfterBreak="0">
     <w:nsid w:val="4E6379C4"/>
     <w:multiLevelType w:val="hybridMultilevel"/>
     <w:tmpl w:val="4BB006F4"/>
@@ -12767,7 +13423,7 @@
       </w:rPr>
     </w:lvl>
   </w:abstractNum>
-  <w:abstractNum w:abstractNumId="26" w15:restartNumberingAfterBreak="0">
+  <w:abstractNum w:abstractNumId="30" w15:restartNumberingAfterBreak="0">
     <w:nsid w:val="59042996"/>
     <w:multiLevelType w:val="hybridMultilevel"/>
     <w:tmpl w:val="8A5ED270"/>
@@ -12884,7 +13540,7 @@
       </w:pPr>
     </w:lvl>
   </w:abstractNum>
-  <w:abstractNum w:abstractNumId="27" w15:restartNumberingAfterBreak="0">
+  <w:abstractNum w:abstractNumId="31" w15:restartNumberingAfterBreak="0">
     <w:nsid w:val="5C8A5F04"/>
     <w:multiLevelType w:val="hybridMultilevel"/>
     <w:tmpl w:val="B018FF3E"/>
@@ -12970,7 +13626,7 @@
       </w:pPr>
     </w:lvl>
   </w:abstractNum>
-  <w:abstractNum w:abstractNumId="28" w15:restartNumberingAfterBreak="0">
+  <w:abstractNum w:abstractNumId="32" w15:restartNumberingAfterBreak="0">
     <w:nsid w:val="5D717F28"/>
     <w:multiLevelType w:val="hybridMultilevel"/>
     <w:tmpl w:val="4AC60C52"/>
@@ -13056,7 +13712,120 @@
       </w:pPr>
     </w:lvl>
   </w:abstractNum>
-  <w:abstractNum w:abstractNumId="29" w15:restartNumberingAfterBreak="0">
+  <w:abstractNum w:abstractNumId="33" w15:restartNumberingAfterBreak="0">
+    <w:nsid w:val="644F7305"/>
+    <w:multiLevelType w:val="hybridMultilevel"/>
+    <w:tmpl w:val="C3949C10"/>
+    <w:lvl w:ilvl="0" w:tplc="04130001">
+      <w:start w:val="1"/>
+      <w:numFmt w:val="bullet"/>
+      <w:lvlText w:val=""/>
+      <w:lvlJc w:val="left"/>
+      <w:pPr>
+        <w:ind w:left="3600" w:hanging="360"/>
+      </w:pPr>
+      <w:rPr>
+        <w:rFonts w:ascii="Symbol" w:hAnsi="Symbol" w:hint="default"/>
+      </w:rPr>
+    </w:lvl>
+    <w:lvl w:ilvl="1" w:tplc="04130003" w:tentative="1">
+      <w:start w:val="1"/>
+      <w:numFmt w:val="bullet"/>
+      <w:lvlText w:val="o"/>
+      <w:lvlJc w:val="left"/>
+      <w:pPr>
+        <w:ind w:left="4320" w:hanging="360"/>
+      </w:pPr>
+      <w:rPr>
+        <w:rFonts w:ascii="Courier New" w:hAnsi="Courier New" w:cs="Courier New" w:hint="default"/>
+      </w:rPr>
+    </w:lvl>
+    <w:lvl w:ilvl="2" w:tplc="04130005" w:tentative="1">
+      <w:start w:val="1"/>
+      <w:numFmt w:val="bullet"/>
+      <w:lvlText w:val=""/>
+      <w:lvlJc w:val="left"/>
+      <w:pPr>
+        <w:ind w:left="5040" w:hanging="360"/>
+      </w:pPr>
+      <w:rPr>
+        <w:rFonts w:ascii="Wingdings" w:hAnsi="Wingdings" w:hint="default"/>
+      </w:rPr>
+    </w:lvl>
+    <w:lvl w:ilvl="3" w:tplc="04130001" w:tentative="1">
+      <w:start w:val="1"/>
+      <w:numFmt w:val="bullet"/>
+      <w:lvlText w:val=""/>
+      <w:lvlJc w:val="left"/>
+      <w:pPr>
+        <w:ind w:left="5760" w:hanging="360"/>
+      </w:pPr>
+      <w:rPr>
+        <w:rFonts w:ascii="Symbol" w:hAnsi="Symbol" w:hint="default"/>
+      </w:rPr>
+    </w:lvl>
+    <w:lvl w:ilvl="4" w:tplc="04130003" w:tentative="1">
+      <w:start w:val="1"/>
+      <w:numFmt w:val="bullet"/>
+      <w:lvlText w:val="o"/>
+      <w:lvlJc w:val="left"/>
+      <w:pPr>
+        <w:ind w:left="6480" w:hanging="360"/>
+      </w:pPr>
+      <w:rPr>
+        <w:rFonts w:ascii="Courier New" w:hAnsi="Courier New" w:cs="Courier New" w:hint="default"/>
+      </w:rPr>
+    </w:lvl>
+    <w:lvl w:ilvl="5" w:tplc="04130005" w:tentative="1">
+      <w:start w:val="1"/>
+      <w:numFmt w:val="bullet"/>
+      <w:lvlText w:val=""/>
+      <w:lvlJc w:val="left"/>
+      <w:pPr>
+        <w:ind w:left="7200" w:hanging="360"/>
+      </w:pPr>
+      <w:rPr>
+        <w:rFonts w:ascii="Wingdings" w:hAnsi="Wingdings" w:hint="default"/>
+      </w:rPr>
+    </w:lvl>
+    <w:lvl w:ilvl="6" w:tplc="04130001" w:tentative="1">
+      <w:start w:val="1"/>
+      <w:numFmt w:val="bullet"/>
+      <w:lvlText w:val=""/>
+      <w:lvlJc w:val="left"/>
+      <w:pPr>
+        <w:ind w:left="7920" w:hanging="360"/>
+      </w:pPr>
+      <w:rPr>
+        <w:rFonts w:ascii="Symbol" w:hAnsi="Symbol" w:hint="default"/>
+      </w:rPr>
+    </w:lvl>
+    <w:lvl w:ilvl="7" w:tplc="04130003" w:tentative="1">
+      <w:start w:val="1"/>
+      <w:numFmt w:val="bullet"/>
+      <w:lvlText w:val="o"/>
+      <w:lvlJc w:val="left"/>
+      <w:pPr>
+        <w:ind w:left="8640" w:hanging="360"/>
+      </w:pPr>
+      <w:rPr>
+        <w:rFonts w:ascii="Courier New" w:hAnsi="Courier New" w:cs="Courier New" w:hint="default"/>
+      </w:rPr>
+    </w:lvl>
+    <w:lvl w:ilvl="8" w:tplc="04130005" w:tentative="1">
+      <w:start w:val="1"/>
+      <w:numFmt w:val="bullet"/>
+      <w:lvlText w:val=""/>
+      <w:lvlJc w:val="left"/>
+      <w:pPr>
+        <w:ind w:left="9360" w:hanging="360"/>
+      </w:pPr>
+      <w:rPr>
+        <w:rFonts w:ascii="Wingdings" w:hAnsi="Wingdings" w:hint="default"/>
+      </w:rPr>
+    </w:lvl>
+  </w:abstractNum>
+  <w:abstractNum w:abstractNumId="34" w15:restartNumberingAfterBreak="0">
     <w:nsid w:val="64FC6745"/>
     <w:multiLevelType w:val="hybridMultilevel"/>
     <w:tmpl w:val="C1A45172"/>
@@ -13145,7 +13914,7 @@
       </w:pPr>
     </w:lvl>
   </w:abstractNum>
-  <w:abstractNum w:abstractNumId="30" w15:restartNumberingAfterBreak="0">
+  <w:abstractNum w:abstractNumId="35" w15:restartNumberingAfterBreak="0">
     <w:nsid w:val="785A713F"/>
     <w:multiLevelType w:val="hybridMultilevel"/>
     <w:tmpl w:val="B1A0D37E"/>
@@ -13231,7 +14000,7 @@
       </w:pPr>
     </w:lvl>
   </w:abstractNum>
-  <w:abstractNum w:abstractNumId="31" w15:restartNumberingAfterBreak="0">
+  <w:abstractNum w:abstractNumId="36" w15:restartNumberingAfterBreak="0">
     <w:nsid w:val="7C9825A0"/>
     <w:multiLevelType w:val="hybridMultilevel"/>
     <w:tmpl w:val="3D60E302"/>
@@ -13371,7 +14140,7 @@
       </w:rPr>
     </w:lvl>
   </w:abstractNum>
-  <w:abstractNum w:abstractNumId="32" w15:restartNumberingAfterBreak="0">
+  <w:abstractNum w:abstractNumId="37" w15:restartNumberingAfterBreak="0">
     <w:nsid w:val="7DA917E2"/>
     <w:multiLevelType w:val="hybridMultilevel"/>
     <w:tmpl w:val="9EE06354"/>
@@ -13513,7 +14282,7 @@
     </w:lvl>
   </w:abstractNum>
   <w:num w:numId="1">
-    <w:abstractNumId w:val="26"/>
+    <w:abstractNumId w:val="30"/>
     <w:lvlOverride w:ilvl="0"/>
     <w:lvlOverride w:ilvl="1">
       <w:startOverride w:val="1"/>
@@ -13547,7 +14316,7 @@
     </w:lvlOverride>
   </w:num>
   <w:num w:numId="3">
-    <w:abstractNumId w:val="31"/>
+    <w:abstractNumId w:val="36"/>
   </w:num>
   <w:num w:numId="4">
     <w:abstractNumId w:val="6"/>
@@ -13571,73 +14340,88 @@
     <w:abstractNumId w:val="0"/>
   </w:num>
   <w:num w:numId="11">
+    <w:abstractNumId w:val="37"/>
+  </w:num>
+  <w:num w:numId="12">
+    <w:abstractNumId w:val="21"/>
+  </w:num>
+  <w:num w:numId="13">
+    <w:abstractNumId w:val="16"/>
+  </w:num>
+  <w:num w:numId="14">
+    <w:abstractNumId w:val="14"/>
+  </w:num>
+  <w:num w:numId="15">
+    <w:abstractNumId w:val="31"/>
+  </w:num>
+  <w:num w:numId="16">
+    <w:abstractNumId w:val="12"/>
+  </w:num>
+  <w:num w:numId="17">
+    <w:abstractNumId w:val="18"/>
+  </w:num>
+  <w:num w:numId="18">
+    <w:abstractNumId w:val="13"/>
+  </w:num>
+  <w:num w:numId="19">
+    <w:abstractNumId w:val="35"/>
+  </w:num>
+  <w:num w:numId="20">
+    <w:abstractNumId w:val="28"/>
+  </w:num>
+  <w:num w:numId="21">
+    <w:abstractNumId w:val="10"/>
+  </w:num>
+  <w:num w:numId="22">
+    <w:abstractNumId w:val="29"/>
+  </w:num>
+  <w:num w:numId="23">
+    <w:abstractNumId w:val="20"/>
+  </w:num>
+  <w:num w:numId="24">
+    <w:abstractNumId w:val="22"/>
+  </w:num>
+  <w:num w:numId="25">
+    <w:abstractNumId w:val="15"/>
+  </w:num>
+  <w:num w:numId="26">
+    <w:abstractNumId w:val="25"/>
+  </w:num>
+  <w:num w:numId="27">
+    <w:abstractNumId w:val="34"/>
+  </w:num>
+  <w:num w:numId="28">
+    <w:abstractNumId w:val="17"/>
+  </w:num>
+  <w:num w:numId="29">
+    <w:abstractNumId w:val="23"/>
+  </w:num>
+  <w:num w:numId="30">
     <w:abstractNumId w:val="32"/>
   </w:num>
-  <w:num w:numId="12">
+  <w:num w:numId="31">
     <w:abstractNumId w:val="19"/>
   </w:num>
-  <w:num w:numId="13">
-    <w:abstractNumId w:val="14"/>
+  <w:num w:numId="32">
+    <w:abstractNumId w:val="24"/>
   </w:num>
-  <w:num w:numId="14">
-    <w:abstractNumId w:val="12"/>
+  <w:num w:numId="33">
+    <w:abstractNumId w:val="11"/>
   </w:num>
-  <w:num w:numId="15">
+  <w:num w:numId="34">
+    <w:abstractNumId w:val="9"/>
+  </w:num>
+  <w:num w:numId="35">
+    <w:abstractNumId w:val="8"/>
+  </w:num>
+  <w:num w:numId="36">
+    <w:abstractNumId w:val="33"/>
+  </w:num>
+  <w:num w:numId="37">
     <w:abstractNumId w:val="27"/>
   </w:num>
-  <w:num w:numId="16">
-    <w:abstractNumId w:val="10"/>
-  </w:num>
-  <w:num w:numId="17">
-    <w:abstractNumId w:val="16"/>
-  </w:num>
-  <w:num w:numId="18">
-    <w:abstractNumId w:val="11"/>
-  </w:num>
-  <w:num w:numId="19">
-    <w:abstractNumId w:val="30"/>
-  </w:num>
-  <w:num w:numId="20">
-    <w:abstractNumId w:val="24"/>
-  </w:num>
-  <w:num w:numId="21">
-    <w:abstractNumId w:val="8"/>
-  </w:num>
-  <w:num w:numId="22">
-    <w:abstractNumId w:val="25"/>
-  </w:num>
-  <w:num w:numId="23">
-    <w:abstractNumId w:val="18"/>
-  </w:num>
-  <w:num w:numId="24">
-    <w:abstractNumId w:val="20"/>
-  </w:num>
-  <w:num w:numId="25">
-    <w:abstractNumId w:val="13"/>
-  </w:num>
-  <w:num w:numId="26">
-    <w:abstractNumId w:val="23"/>
-  </w:num>
-  <w:num w:numId="27">
-    <w:abstractNumId w:val="29"/>
-  </w:num>
-  <w:num w:numId="28">
-    <w:abstractNumId w:val="15"/>
-  </w:num>
-  <w:num w:numId="29">
-    <w:abstractNumId w:val="21"/>
-  </w:num>
-  <w:num w:numId="30">
-    <w:abstractNumId w:val="28"/>
-  </w:num>
-  <w:num w:numId="31">
-    <w:abstractNumId w:val="17"/>
-  </w:num>
-  <w:num w:numId="32">
-    <w:abstractNumId w:val="22"/>
-  </w:num>
-  <w:num w:numId="33">
-    <w:abstractNumId w:val="9"/>
+  <w:num w:numId="38">
+    <w:abstractNumId w:val="26"/>
   </w:num>
   <w:numIdMacAtCleanup w:val="13"/>
 </w:numbering>
@@ -15881,7 +16665,7 @@
 </file>
 
 <file path=customXml/itemProps6.xml><?xml version="1.0" encoding="utf-8"?>
-<ds:datastoreItem xmlns:ds="http://schemas.openxmlformats.org/officeDocument/2006/customXml" ds:itemID="{D1C69108-7BD3-4983-93A4-A195D38F438E}">
+<ds:datastoreItem xmlns:ds="http://schemas.openxmlformats.org/officeDocument/2006/customXml" ds:itemID="{49A891CA-48DB-4681-95C2-C2BFE46C2794}">
   <ds:schemaRefs>
     <ds:schemaRef ds:uri="http://schemas.openxmlformats.org/officeDocument/2006/bibliography"/>
   </ds:schemaRefs>

</xml_diff>